<commit_message>
Added citations and conceptual model.
</commit_message>
<xml_diff>
--- a/ConceptualModel.docx
+++ b/ConceptualModel.docx
@@ -122,7 +122,7 @@
         <w:rPr>
           <w:i/>
         </w:rPr>
-        <w:t xml:space="preserve">Our guiding question is:</w:t>
+        <w:t xml:space="preserve">Our guiding question:</w:t>
       </w:r>
       <w:r>
         <w:t xml:space="preserve"> </w:t>
@@ -145,7 +145,7 @@
         <w:t xml:space="preserve"> </w:t>
       </w:r>
       <w:r>
-        <w:t xml:space="preserve">Identifying how biomass of predators and prey will react to managment interventions in the form of various sizes of marine reserves. The output will include a table and graphs with prey abdunance (#individuals), predator abundance (# individuals), size of reserve (% of total area), and time (year).</w:t>
+        <w:t xml:space="preserve">Identifying how biomass of predators and prey will react to managment interventions in the form of various sizes of marine reserves and single speices closures. The output will include a table and graphs with prey abdunance (#individuals), predator abundance (# individuals), size of reserve (% of total area), and time (year).</w:t>
       </w:r>
     </w:p>
     <w:p>
@@ -162,7 +162,7 @@
         <w:t xml:space="preserve"> </w:t>
       </w:r>
       <w:r>
-        <w:t xml:space="preserve">We hope this model will be beneficial to resource mangaers and planners who use marine reserves with the main goal of multiple fisheries recovery.</w:t>
+        <w:t xml:space="preserve">This model will be beneficial to resource mangaers and planners who use marine reserves with the main goal of multi-species fisheries recovery.</w:t>
       </w:r>
     </w:p>
     <w:p>
@@ -177,16 +177,20 @@
     </w:p>
     <w:p>
       <w:pPr>
+        <w:pStyle w:val="Heading5"/>
+      </w:pPr>
+      <w:bookmarkStart w:id="24" w:name="predator-prey-model"/>
+      <w:bookmarkEnd w:id="24"/>
+      <w:r>
+        <w:t xml:space="preserve">1. Predator-prey model</w:t>
+      </w:r>
+    </w:p>
+    <w:p>
+      <w:pPr>
         <w:pStyle w:val="FirstParagraph"/>
       </w:pPr>
       <w:r>
-        <w:t xml:space="preserve">Submodels will include:</w:t>
-      </w:r>
-      <w:r>
-        <w:t xml:space="preserve"> </w:t>
-      </w:r>
-      <w:r>
-        <w:t xml:space="preserve">1. Predator-prey model: To simulate interaction between predator and prey, including growth, harvest and competition among both species. This model will be lumped, dynamic, stochastic and abstract. Inputs will include biological parameters such as intrinsic growth rate, carrying capcity and competition coefficients, as well as, harvest rates. The model will utliize generalist predator-prey variables, thus sensitivity analysis will be conducted for intrinsic growth rates.</w:t>
+        <w:t xml:space="preserve">To simulate interaction between predator and prey, including growth, harvest and competition among species. This model will be lumped, dynamic, stochastic and abstract. Inputs will include biological parameters such as intrinsic growth rate, carrying capcity and competition coefficients, as well as, harvest rates (Table 1). The model will utliize generalist predator-prey variables, thus sensitivity analysis will be conducted for intrinsic growth rates.</w:t>
       </w:r>
     </w:p>
     <w:p>
@@ -194,7 +198,7 @@
         <w:pStyle w:val="BodyText"/>
       </w:pPr>
       <w:r>
-        <w:t xml:space="preserve">Interactions of generalist predator prey dynamics are mathematicaly described as follows:</w:t>
+        <w:t xml:space="preserve">Interactions of generalist predator prey dynamics are mathematicaly described as follows (Samhouri et al., 2017):</w:t>
       </w:r>
     </w:p>
     <w:p>
@@ -481,195 +485,6 @@
     </w:p>
     <w:p>
       <w:pPr>
-        <w:pStyle w:val="FirstParagraph"/>
-      </w:pPr>
-      <w:r>
-        <w:t xml:space="preserve">Here, X and P denote prey and predator abundances in number of individuals,</w:t>
-      </w:r>
-      <w:r>
-        <w:t xml:space="preserve"> </w:t>
-      </w:r>
-      <m:oMath>
-        <m:sSub>
-          <m:e>
-            <m:r>
-              <m:t>r</m:t>
-            </m:r>
-          </m:e>
-          <m:sub>
-            <m:r>
-              <m:t>X</m:t>
-            </m:r>
-          </m:sub>
-        </m:sSub>
-      </m:oMath>
-      <w:r>
-        <w:t xml:space="preserve"> </w:t>
-      </w:r>
-      <w:r>
-        <w:t xml:space="preserve">is the prey’s intrinsic per-capita growth rate (units: yr−1),</w:t>
-      </w:r>
-      <w:r>
-        <w:t xml:space="preserve"> </w:t>
-      </w:r>
-      <m:oMath>
-        <m:sSub>
-          <m:e>
-            <m:r>
-              <m:t>K</m:t>
-            </m:r>
-          </m:e>
-          <m:sub>
-            <m:r>
-              <m:t>X</m:t>
-            </m:r>
-          </m:sub>
-        </m:sSub>
-      </m:oMath>
-      <w:r>
-        <w:t xml:space="preserve"> </w:t>
-      </w:r>
-      <w:r>
-        <w:t xml:space="preserve">is the prey’s logistic growth carrying capacity (units: number of individuals),</w:t>
-      </w:r>
-      <w:r>
-        <w:t xml:space="preserve"> </w:t>
-      </w:r>
-      <m:oMath>
-        <m:sSub>
-          <m:e>
-            <m:r>
-              <m:t>d</m:t>
-            </m:r>
-          </m:e>
-          <m:sub>
-            <m:r>
-              <m:t>P</m:t>
-            </m:r>
-          </m:sub>
-        </m:sSub>
-      </m:oMath>
-      <w:r>
-        <w:t xml:space="preserve"> </w:t>
-      </w:r>
-      <w:r>
-        <w:t xml:space="preserve">is the predator’s per capita mortality rate (units: yr−1) and</w:t>
-      </w:r>
-      <w:r>
-        <w:t xml:space="preserve"> </w:t>
-      </w:r>
-      <m:oMath>
-        <m:sSub>
-          <m:e>
-            <m:r>
-              <m:t>K</m:t>
-            </m:r>
-          </m:e>
-          <m:sub>
-            <m:r>
-              <m:t>P</m:t>
-            </m:r>
-          </m:sub>
-        </m:sSub>
-      </m:oMath>
-      <w:r>
-        <w:t xml:space="preserve"> </w:t>
-      </w:r>
-      <w:r>
-        <w:t xml:space="preserve">is the predator’s carrying capacity (units: number of individuals) reflecting limiting factors other than prey availability, such as habitat. The predator feeds on prey X and Y with linear type I functional responses at per-capita rates</w:t>
-      </w:r>
-      <w:r>
-        <w:t xml:space="preserve"> </w:t>
-      </w:r>
-      <m:oMath>
-        <m:sSub>
-          <m:e>
-            <m:r>
-              <m:t>a</m:t>
-            </m:r>
-          </m:e>
-          <m:sub>
-            <m:r>
-              <m:t>X</m:t>
-            </m:r>
-          </m:sub>
-        </m:sSub>
-      </m:oMath>
-      <w:r>
-        <w:t xml:space="preserve"> </w:t>
-      </w:r>
-      <w:r>
-        <w:t xml:space="preserve">and</w:t>
-      </w:r>
-      <w:r>
-        <w:t xml:space="preserve"> </w:t>
-      </w:r>
-      <m:oMath>
-        <m:sSub>
-          <m:e>
-            <m:r>
-              <m:t>a</m:t>
-            </m:r>
-          </m:e>
-          <m:sub>
-            <m:r>
-              <m:t>Y</m:t>
-            </m:r>
-          </m:sub>
-        </m:sSub>
-      </m:oMath>
-      <w:r>
-        <w:t xml:space="preserve">, respectively (units: number of individuals−1 × yr−1), the relative magnitude of which reflects its preference for the two prey, and converts these to predator biomass at rate c (units: prey per predator). The predator and focal prey are harvested at constant per-capita rates,</w:t>
-      </w:r>
-      <w:r>
-        <w:t xml:space="preserve"> </w:t>
-      </w:r>
-      <m:oMath>
-        <m:sSub>
-          <m:e>
-            <m:r>
-              <m:t>h</m:t>
-            </m:r>
-          </m:e>
-          <m:sub>
-            <m:r>
-              <m:t>P</m:t>
-            </m:r>
-          </m:sub>
-        </m:sSub>
-      </m:oMath>
-      <w:r>
-        <w:t xml:space="preserve"> </w:t>
-      </w:r>
-      <w:r>
-        <w:t xml:space="preserve">and</w:t>
-      </w:r>
-      <w:r>
-        <w:t xml:space="preserve"> </w:t>
-      </w:r>
-      <m:oMath>
-        <m:sSub>
-          <m:e>
-            <m:r>
-              <m:t>h</m:t>
-            </m:r>
-          </m:e>
-          <m:sub>
-            <m:r>
-              <m:t>X</m:t>
-            </m:r>
-          </m:sub>
-        </m:sSub>
-      </m:oMath>
-      <w:r>
-        <w:t xml:space="preserve"> </w:t>
-      </w:r>
-      <w:r>
-        <w:t xml:space="preserve">(units: yr−1). Adopted from Samhouri et al., 2017.</w:t>
-      </w:r>
-    </w:p>
-    <w:p>
-      <w:pPr>
         <w:pStyle w:val="TableCaption"/>
       </w:pPr>
       <w:r>
@@ -1093,82 +908,179 @@
     </w:tbl>
     <w:p>
       <w:pPr>
-        <w:numPr>
-          <w:numId w:val="1001"/>
-          <w:ilvl w:val="0"/>
-        </w:numPr>
-      </w:pPr>
-      <w:r>
-        <w:t xml:space="preserve">MPA model - A patch model to simulate predator-prey interactions given spatial closures. Space will be represented by a series of vectors.</w:t>
-      </w:r>
-    </w:p>
-    <w:p>
-      <w:pPr>
-        <w:numPr>
-          <w:numId w:val="1001"/>
-          <w:ilvl w:val="0"/>
-        </w:numPr>
-      </w:pPr>
-      <w:r>
-        <w:t xml:space="preserve">Economic Model</w:t>
-      </w:r>
-    </w:p>
-    <w:p>
-      <w:pPr>
-        <w:numPr>
-          <w:numId w:val="1001"/>
-          <w:ilvl w:val="0"/>
-        </w:numPr>
-      </w:pPr>
-      <w:r>
-        <w:t xml:space="preserve">Wrapper of these three models</w:t>
-      </w:r>
-    </w:p>
-    <w:p>
-      <w:pPr>
-        <w:pStyle w:val="Compact"/>
-        <w:numPr>
-          <w:numId w:val="1001"/>
-          <w:ilvl w:val="0"/>
-        </w:numPr>
-      </w:pPr>
-      <w:r>
-        <w:t xml:space="preserve">Identify the characteristics of submodes that you will use - spatial or lumped, dynamic or static, deterministic or stochastic, physically based/abstract?</w:t>
-      </w:r>
-    </w:p>
-    <w:p>
-      <w:pPr>
-        <w:pStyle w:val="Compact"/>
-        <w:numPr>
-          <w:numId w:val="1001"/>
-          <w:ilvl w:val="0"/>
-        </w:numPr>
-      </w:pPr>
-      <w:r>
-        <w:t xml:space="preserve">Identify the goal of your model - what is the question that it will be used to answer; for which types of users</w:t>
-      </w:r>
-    </w:p>
-    <w:p>
-      <w:pPr>
-        <w:pStyle w:val="Compact"/>
-        <w:numPr>
-          <w:numId w:val="1001"/>
-          <w:ilvl w:val="0"/>
-        </w:numPr>
-      </w:pPr>
-      <w:r>
-        <w:t xml:space="preserve">Design a figure to illustrate your conceptual model</w:t>
-      </w:r>
-    </w:p>
-    <w:p>
-      <w:pPr>
-        <w:numPr>
-          <w:numId w:val="1001"/>
-          <w:ilvl w:val="0"/>
-        </w:numPr>
-      </w:pPr>
-      <w:r>
-        <w:t xml:space="preserve">Determine the inputs, outputs that will be used for each submodes</w:t>
+        <w:pStyle w:val="Heading5"/>
+      </w:pPr>
+      <w:bookmarkStart w:id="25" w:name="marine-reserve-model"/>
+      <w:bookmarkEnd w:id="25"/>
+      <w:r>
+        <w:t xml:space="preserve">2. Marine reserve model</w:t>
+      </w:r>
+    </w:p>
+    <w:p>
+      <w:pPr>
+        <w:pStyle w:val="FirstParagraph"/>
+      </w:pPr>
+      <w:r>
+        <w:t xml:space="preserve">A patch model to simulate predator-prey interactions given spatial closures. Space will be represented by a series of vectors. Sensitivity analysis will be consucted on the size of the closure, represented by number of patches closed where harvest of prey and predator = 0. The model will be spatial, static, stocastic and abstract.</w:t>
+      </w:r>
+    </w:p>
+    <w:p>
+      <w:pPr>
+        <w:pStyle w:val="Heading5"/>
+      </w:pPr>
+      <w:bookmarkStart w:id="26" w:name="economic-model"/>
+      <w:bookmarkEnd w:id="26"/>
+      <w:r>
+        <w:t xml:space="preserve">3. Economic Model</w:t>
+      </w:r>
+    </w:p>
+    <w:p>
+      <w:pPr>
+        <w:pStyle w:val="FirstParagraph"/>
+      </w:pPr>
+      <w:r>
+        <w:t xml:space="preserve">To generate net present value generated by harvest of predator and prey. Inputs to this model will include price of species ($/individual), amount harvested (# of individuals), disocunt rate (%) and time (years). The model will be determinitic.</w:t>
+      </w:r>
+    </w:p>
+    <w:p>
+      <w:pPr>
+        <w:pStyle w:val="BodyText"/>
+      </w:pPr>
+      <w:r>
+        <w:t xml:space="preserve">Net present value (NPV) of harvest from predator and prey will be calcualted using the following equation:</w:t>
+      </w:r>
+    </w:p>
+    <w:p>
+      <w:pPr>
+        <w:pStyle w:val="BodyText"/>
+      </w:pPr>
+      <m:oMathPara>
+        <m:oMathParaPr>
+          <m:jc m:val="center"/>
+        </m:oMathParaPr>
+        <m:oMath>
+          <m:r>
+            <m:t>N</m:t>
+          </m:r>
+          <m:r>
+            <m:t>P</m:t>
+          </m:r>
+          <m:r>
+            <m:t>V</m:t>
+          </m:r>
+          <m:r>
+            <m:t>=</m:t>
+          </m:r>
+          <m:f>
+            <m:fPr>
+              <m:type m:val="bar"/>
+            </m:fPr>
+            <m:num>
+              <m:r>
+                <m:t>P</m:t>
+              </m:r>
+              <m:r>
+                <m:t>H</m:t>
+              </m:r>
+            </m:num>
+            <m:den>
+              <m:r>
+                <m:t>(</m:t>
+              </m:r>
+              <m:r>
+                <m:t>1</m:t>
+              </m:r>
+              <m:r>
+                <m:t>+</m:t>
+              </m:r>
+              <m:r>
+                <m:t>D</m:t>
+              </m:r>
+              <m:sSup>
+                <m:e>
+                  <m:r>
+                    <m:t>)</m:t>
+                  </m:r>
+                </m:e>
+                <m:sup>
+                  <m:r>
+                    <m:t>t</m:t>
+                  </m:r>
+                </m:sup>
+              </m:sSup>
+            </m:den>
+          </m:f>
+        </m:oMath>
+      </m:oMathPara>
+    </w:p>
+    <w:p>
+      <w:pPr>
+        <w:pStyle w:val="FirstParagraph"/>
+      </w:pPr>
+      <w:r>
+        <w:t xml:space="preserve">Where P is the market price, H is harvest, D is the discount rate and t represent time in years.</w:t>
+      </w:r>
+    </w:p>
+    <w:p>
+      <w:pPr>
+        <w:pStyle w:val="Heading5"/>
+      </w:pPr>
+      <w:bookmarkStart w:id="27" w:name="wrapper-of-these-three-models"/>
+      <w:bookmarkEnd w:id="27"/>
+      <w:r>
+        <w:t xml:space="preserve">4. Wrapper of these three models</w:t>
+      </w:r>
+    </w:p>
+    <w:p>
+      <w:pPr>
+        <w:pStyle w:val="FirstParagraph"/>
+      </w:pPr>
+      <w:r>
+        <w:t xml:space="preserve">A wrapper function will be used to simulate predator-prey dynamics given the marine reserve model implementation and calculate economic returns. The function will also output relevant graphs over projected time.</w:t>
+      </w:r>
+    </w:p>
+    <w:p>
+      <w:pPr>
+        <w:pStyle w:val="BodyText"/>
+      </w:pPr>
+      <w:r>
+        <w:t xml:space="preserve">Model simulations will follow the following steps:</w:t>
+      </w:r>
+      <w:r>
+        <w:br w:type="textWrapping"/>
+      </w:r>
+      <w:r>
+        <w:t xml:space="preserve">1. Allow the system to run until equilibrum with no intervention</w:t>
+      </w:r>
+      <w:r>
+        <w:br w:type="textWrapping"/>
+      </w:r>
+      <w:r>
+        <w:t xml:space="preserve">2. Siulate trophic downgrading by harvesting the predator until equilibrium and then harvesting the prey until a new equilibrium is reached.</w:t>
+      </w:r>
+      <w:r>
+        <w:br w:type="textWrapping"/>
+      </w:r>
+      <w:r>
+        <w:t xml:space="preserve">3. Implement one of the following management strategies:</w:t>
+      </w:r>
+      <w:r>
+        <w:br w:type="textWrapping"/>
+      </w:r>
+      <w:r>
+        <w:t xml:space="preserve">+i) Harvest of both species is reduced due to marine reserve implementation at various sizes, where a marine reserve of 100% of the area results in harvesting of both species be equal to 0 and thus stopped completely.</w:t>
+      </w:r>
+      <w:r>
+        <w:br w:type="textWrapping"/>
+      </w:r>
+      <w:r>
+        <w:t xml:space="preserve">+ii) Harvest of predator stops (i.e. hp = 0) until new eqilibrium is reached, and then harvest of prey stops (i.e. hx = 0)</w:t>
+      </w:r>
+      <w:r>
+        <w:br w:type="textWrapping"/>
+      </w:r>
+      <w:r>
+        <w:t xml:space="preserve">+iii)Harvest of prey stops (i.e. hx = 0) until new eqilibrium is reached, and then harvest of predator stops (i.e. hp = 0)</w:t>
       </w:r>
     </w:p>
     <w:sectPr/>
@@ -1279,7 +1191,7 @@
     </w:lvl>
   </w:abstractNum>
   <w:abstractNum w:abstractNumId="990">
-    <w:nsid w:val="63201df9"/>
+    <w:nsid w:val="46fea790"/>
     <w:multiLevelType w:val="multilevel"/>
     <w:lvl w:ilvl="0">
       <w:numFmt w:val="bullet"/>
@@ -1350,94 +1262,6 @@
     <w:lvl w:ilvl="6">
       <w:numFmt w:val="bullet"/>
       <w:lvlText w:val=" "/>
-      <w:lvlJc w:val="left"/>
-      <w:pPr>
-        <w:tabs>
-          <w:tab w:val="num" w:pos="4320"/>
-        </w:tabs>
-        <w:ind w:left="4800" w:hanging="480"/>
-      </w:pPr>
-    </w:lvl>
-  </w:abstractNum>
-  <w:abstractNum w:abstractNumId="99412">
-    <w:nsid w:val="34a0ebb3"/>
-    <w:multiLevelType w:val="multilevel"/>
-    <w:lvl w:ilvl="0">
-      <w:start w:val="2"/>
-      <w:numFmt w:val="decimal"/>
-      <w:lvlText w:val="%1."/>
-      <w:lvlJc w:val="left"/>
-      <w:pPr>
-        <w:tabs>
-          <w:tab w:val="num" w:pos="0"/>
-        </w:tabs>
-        <w:ind w:left="480" w:hanging="480"/>
-      </w:pPr>
-    </w:lvl>
-    <w:lvl w:ilvl="1">
-      <w:start w:val="2"/>
-      <w:numFmt w:val="decimal"/>
-      <w:lvlText w:val="%2."/>
-      <w:lvlJc w:val="left"/>
-      <w:pPr>
-        <w:tabs>
-          <w:tab w:val="num" w:pos="720"/>
-        </w:tabs>
-        <w:ind w:left="1200" w:hanging="480"/>
-      </w:pPr>
-    </w:lvl>
-    <w:lvl w:ilvl="2">
-      <w:start w:val="2"/>
-      <w:numFmt w:val="decimal"/>
-      <w:lvlText w:val="%3."/>
-      <w:lvlJc w:val="left"/>
-      <w:pPr>
-        <w:tabs>
-          <w:tab w:val="num" w:pos="1440"/>
-        </w:tabs>
-        <w:ind w:left="1920" w:hanging="480"/>
-      </w:pPr>
-    </w:lvl>
-    <w:lvl w:ilvl="3">
-      <w:start w:val="2"/>
-      <w:numFmt w:val="decimal"/>
-      <w:lvlText w:val="%4."/>
-      <w:lvlJc w:val="left"/>
-      <w:pPr>
-        <w:tabs>
-          <w:tab w:val="num" w:pos="2160"/>
-        </w:tabs>
-        <w:ind w:left="2640" w:hanging="480"/>
-      </w:pPr>
-    </w:lvl>
-    <w:lvl w:ilvl="4">
-      <w:start w:val="2"/>
-      <w:numFmt w:val="decimal"/>
-      <w:lvlText w:val="%5."/>
-      <w:lvlJc w:val="left"/>
-      <w:pPr>
-        <w:tabs>
-          <w:tab w:val="num" w:pos="2880"/>
-        </w:tabs>
-        <w:ind w:left="3360" w:hanging="480"/>
-      </w:pPr>
-    </w:lvl>
-    <w:lvl w:ilvl="5">
-      <w:start w:val="2"/>
-      <w:numFmt w:val="decimal"/>
-      <w:lvlText w:val="%6."/>
-      <w:lvlJc w:val="left"/>
-      <w:pPr>
-        <w:tabs>
-          <w:tab w:val="num" w:pos="3600"/>
-        </w:tabs>
-        <w:ind w:left="4080" w:hanging="480"/>
-      </w:pPr>
-    </w:lvl>
-    <w:lvl w:ilvl="6">
-      <w:start w:val="2"/>
-      <w:numFmt w:val="decimal"/>
-      <w:lvlText w:val="%7."/>
       <w:lvlJc w:val="left"/>
       <w:pPr>
         <w:tabs>
@@ -1452,30 +1276,6 @@
   </w:num>
   <w:num w:numId="1000">
     <w:abstractNumId w:val="990"/>
-  </w:num>
-  <w:num w:numId="1001">
-    <w:abstractNumId w:val="99412"/>
-    <w:lvlOverride w:ilvl="0">
-      <w:startOverride w:val="2"/>
-    </w:lvlOverride>
-    <w:lvlOverride w:ilvl="1">
-      <w:startOverride w:val="2"/>
-    </w:lvlOverride>
-    <w:lvlOverride w:ilvl="2">
-      <w:startOverride w:val="2"/>
-    </w:lvlOverride>
-    <w:lvlOverride w:ilvl="3">
-      <w:startOverride w:val="2"/>
-    </w:lvlOverride>
-    <w:lvlOverride w:ilvl="4">
-      <w:startOverride w:val="2"/>
-    </w:lvlOverride>
-    <w:lvlOverride w:ilvl="5">
-      <w:startOverride w:val="2"/>
-    </w:lvlOverride>
-    <w:lvlOverride w:ilvl="6">
-      <w:startOverride w:val="2"/>
-    </w:lvlOverride>
   </w:num>
 </w:numbering>
 </file>

</xml_diff>